<commit_message>
Updated templates to include amount.
</commit_message>
<xml_diff>
--- a/data/templates/subscription_agreement.docx
+++ b/data/templates/subscription_agreement.docx
@@ -51,20 +51,19 @@
           <w:color w:val="000000" w:themeColor="text1"/>
           <w:sz w:val="22"/>
           <w:szCs w:val="22"/>
-          <w:lang w:val="de-DE"/>
-        </w:rPr>
-      </w:pPr>
-    </w:p>
-    <w:p>
-      <w:pPr>
-        <w:rPr>
-          <w:rFonts w:cstheme="minorHAnsi"/>
-          <w:b/>
-          <w:color w:val="000000" w:themeColor="text1"/>
-          <w:spacing w:val="21"/>
-          <w:sz w:val="22"/>
-          <w:szCs w:val="22"/>
-          <w:lang w:val="de-DE" w:eastAsia="ja-JP"/>
+        </w:rPr>
+      </w:pPr>
+    </w:p>
+    <w:p>
+      <w:pPr>
+        <w:rPr>
+          <w:rFonts w:cstheme="minorHAnsi"/>
+          <w:b/>
+          <w:color w:val="000000" w:themeColor="text1"/>
+          <w:spacing w:val="21"/>
+          <w:sz w:val="22"/>
+          <w:szCs w:val="22"/>
+          <w:lang w:eastAsia="ja-JP"/>
         </w:rPr>
       </w:pPr>
       <w:r>
@@ -87,7 +86,7 @@
           <w:spacing w:val="21"/>
           <w:sz w:val="22"/>
           <w:szCs w:val="22"/>
-          <w:lang w:val="de-DE" w:eastAsia="ja-JP"/>
+          <w:lang w:eastAsia="ja-JP"/>
         </w:rPr>
         <w:instrText xml:space="preserve"> MERGEFIELD zinssatz </w:instrText>
       </w:r>
@@ -111,7 +110,7 @@
           <w:spacing w:val="21"/>
           <w:sz w:val="22"/>
           <w:szCs w:val="22"/>
-          <w:lang w:val="de-DE" w:eastAsia="ja-JP"/>
+          <w:lang w:eastAsia="ja-JP"/>
         </w:rPr>
         <w:t>«melde_ort»</w:t>
       </w:r>
@@ -147,7 +146,7 @@
           <w:spacing w:val="21"/>
           <w:sz w:val="22"/>
           <w:szCs w:val="22"/>
-          <w:lang w:val="de-DE" w:eastAsia="ja-JP"/>
+          <w:lang w:eastAsia="ja-JP"/>
         </w:rPr>
         <w:t xml:space="preserve"> </w:t>
       </w:r>
@@ -158,7 +157,6 @@
           <w:color w:val="000000" w:themeColor="text1"/>
           <w:sz w:val="22"/>
           <w:szCs w:val="22"/>
-          <w:lang w:val="de-DE"/>
         </w:rPr>
         <w:t>Bond</w:t>
       </w:r>
@@ -170,7 +168,7 @@
           <w:spacing w:val="21"/>
           <w:sz w:val="22"/>
           <w:szCs w:val="22"/>
-          <w:lang w:val="de-DE" w:eastAsia="ja-JP"/>
+          <w:lang w:eastAsia="ja-JP"/>
         </w:rPr>
         <w:t xml:space="preserve">: </w:t>
       </w:r>
@@ -194,7 +192,7 @@
           <w:spacing w:val="21"/>
           <w:sz w:val="22"/>
           <w:szCs w:val="22"/>
-          <w:lang w:val="de-DE" w:eastAsia="ja-JP"/>
+          <w:lang w:eastAsia="ja-JP"/>
         </w:rPr>
         <w:instrText xml:space="preserve"> MERGEFIELD projektname </w:instrText>
       </w:r>
@@ -218,7 +216,7 @@
           <w:spacing w:val="21"/>
           <w:sz w:val="22"/>
           <w:szCs w:val="22"/>
-          <w:lang w:val="de-DE" w:eastAsia="ja-JP"/>
+          <w:lang w:eastAsia="ja-JP"/>
         </w:rPr>
         <w:t>«melde_ort»</w:t>
       </w:r>
@@ -242,7 +240,7 @@
           <w:spacing w:val="21"/>
           <w:sz w:val="22"/>
           <w:szCs w:val="22"/>
-          <w:lang w:val="de-DE" w:eastAsia="ja-JP"/>
+          <w:lang w:eastAsia="ja-JP"/>
         </w:rPr>
         <w:t xml:space="preserve"> </w:t>
       </w:r>
@@ -266,7 +264,7 @@
           <w:spacing w:val="21"/>
           <w:sz w:val="22"/>
           <w:szCs w:val="22"/>
-          <w:lang w:val="de-DE" w:eastAsia="ja-JP"/>
+          <w:lang w:eastAsia="ja-JP"/>
         </w:rPr>
         <w:instrText xml:space="preserve"> MERGEFIELD datum_emission </w:instrText>
       </w:r>
@@ -290,7 +288,7 @@
           <w:spacing w:val="21"/>
           <w:sz w:val="22"/>
           <w:szCs w:val="22"/>
-          <w:lang w:val="de-DE" w:eastAsia="ja-JP"/>
+          <w:lang w:eastAsia="ja-JP"/>
         </w:rPr>
         <w:t>«melde_ort»</w:t>
       </w:r>
@@ -311,36 +309,31 @@
       <w:pPr>
         <w:rPr>
           <w:color w:val="000000" w:themeColor="text1"/>
-          <w:lang w:val="de-DE"/>
-        </w:rPr>
-      </w:pPr>
-    </w:p>
-    <w:p>
-      <w:pPr>
-        <w:rPr>
-          <w:color w:val="000000" w:themeColor="text1"/>
-          <w:lang w:val="de-DE"/>
-        </w:rPr>
-      </w:pPr>
-    </w:p>
-    <w:p>
-      <w:pPr>
-        <w:rPr>
-          <w:color w:val="000000" w:themeColor="text1"/>
-          <w:lang w:val="de-DE"/>
-        </w:rPr>
-      </w:pPr>
-      <w:r>
-        <w:rPr>
-          <w:color w:val="000000" w:themeColor="text1"/>
-          <w:lang w:val="de-DE"/>
+        </w:rPr>
+      </w:pPr>
+    </w:p>
+    <w:p>
+      <w:pPr>
+        <w:rPr>
+          <w:color w:val="000000" w:themeColor="text1"/>
+        </w:rPr>
+      </w:pPr>
+    </w:p>
+    <w:p>
+      <w:pPr>
+        <w:rPr>
+          <w:color w:val="000000" w:themeColor="text1"/>
+        </w:rPr>
+      </w:pPr>
+      <w:r>
+        <w:rPr>
+          <w:color w:val="000000" w:themeColor="text1"/>
         </w:rPr>
         <w:t xml:space="preserve">Subscriber: </w:t>
       </w:r>
       <w:r>
         <w:rPr>
           <w:color w:val="000000" w:themeColor="text1"/>
-          <w:lang w:val="de-DE"/>
         </w:rPr>
         <w:tab/>
       </w:r>
@@ -353,21 +346,18 @@
       <w:r>
         <w:rPr>
           <w:color w:val="000000" w:themeColor="text1"/>
-          <w:lang w:val="de-DE"/>
         </w:rPr>
         <w:instrText xml:space="preserve"> MERGEFIELD </w:instrText>
       </w:r>
       <w:r>
         <w:rPr>
           <w:color w:val="000000" w:themeColor="text1"/>
-          <w:lang w:val="de-DE"/>
         </w:rPr>
         <w:instrText>vorname</w:instrText>
       </w:r>
       <w:r>
         <w:rPr>
           <w:color w:val="000000" w:themeColor="text1"/>
-          <w:lang w:val="de-DE"/>
         </w:rPr>
         <w:instrText xml:space="preserve"> </w:instrText>
       </w:r>
@@ -380,7 +370,6 @@
       <w:r>
         <w:rPr>
           <w:color w:val="000000" w:themeColor="text1"/>
-          <w:lang w:val="de-DE"/>
         </w:rPr>
         <w:t>«titel»</w:t>
       </w:r>
@@ -405,7 +394,6 @@
       <w:r>
         <w:rPr>
           <w:color w:val="000000" w:themeColor="text1"/>
-          <w:lang w:val="de-DE"/>
         </w:rPr>
         <w:instrText xml:space="preserve"> MERGEFIELD nachname </w:instrText>
       </w:r>
@@ -418,7 +406,6 @@
       <w:r>
         <w:rPr>
           <w:color w:val="000000" w:themeColor="text1"/>
-          <w:lang w:val="de-DE"/>
         </w:rPr>
         <w:t>«nachname»</w:t>
       </w:r>
@@ -456,23 +443,8 @@
       <w:r>
         <w:rPr>
           <w:color w:val="000000" w:themeColor="text1"/>
-          <w:lang w:val="de-DE"/>
-        </w:rPr>
-        <w:instrText xml:space="preserve"> MERGEFIELD </w:instrText>
-      </w:r>
-      <w:r>
-        <w:rPr>
-          <w:color w:val="000000" w:themeColor="text1"/>
-          <w:lang w:val="de-DE"/>
-        </w:rPr>
-        <w:instrText>melde_str</w:instrText>
-      </w:r>
-      <w:r>
-        <w:rPr>
-          <w:color w:val="000000" w:themeColor="text1"/>
-          <w:lang w:val="de-DE"/>
-        </w:rPr>
-        <w:instrText xml:space="preserve"> </w:instrText>
+        </w:rPr>
+        <w:instrText xml:space="preserve"> MERGEFIELD melde_str </w:instrText>
       </w:r>
       <w:r>
         <w:rPr>
@@ -483,7 +455,6 @@
       <w:r>
         <w:rPr>
           <w:color w:val="000000" w:themeColor="text1"/>
-          <w:lang w:val="de-DE"/>
         </w:rPr>
         <w:t>«titel»</w:t>
       </w:r>
@@ -516,23 +487,8 @@
       <w:r>
         <w:rPr>
           <w:color w:val="000000" w:themeColor="text1"/>
-          <w:lang w:val="de-DE"/>
-        </w:rPr>
-        <w:instrText xml:space="preserve"> MERGEFIELD </w:instrText>
-      </w:r>
-      <w:r>
-        <w:rPr>
-          <w:color w:val="000000" w:themeColor="text1"/>
-          <w:lang w:val="de-DE"/>
-        </w:rPr>
-        <w:instrText>melde_plz</w:instrText>
-      </w:r>
-      <w:r>
-        <w:rPr>
-          <w:color w:val="000000" w:themeColor="text1"/>
-          <w:lang w:val="de-DE"/>
-        </w:rPr>
-        <w:instrText xml:space="preserve"> </w:instrText>
+        </w:rPr>
+        <w:instrText xml:space="preserve"> MERGEFIELD melde_plz </w:instrText>
       </w:r>
       <w:r>
         <w:rPr>
@@ -543,7 +499,6 @@
       <w:r>
         <w:rPr>
           <w:color w:val="000000" w:themeColor="text1"/>
-          <w:lang w:val="de-DE"/>
         </w:rPr>
         <w:t>«nachname»</w:t>
       </w:r>
@@ -568,23 +523,8 @@
       <w:r>
         <w:rPr>
           <w:color w:val="000000" w:themeColor="text1"/>
-          <w:lang w:val="de-DE"/>
-        </w:rPr>
-        <w:instrText xml:space="preserve"> MERGEFIELD </w:instrText>
-      </w:r>
-      <w:r>
-        <w:rPr>
-          <w:color w:val="000000" w:themeColor="text1"/>
-          <w:lang w:val="de-DE"/>
-        </w:rPr>
-        <w:instrText>melde_ort</w:instrText>
-      </w:r>
-      <w:r>
-        <w:rPr>
-          <w:color w:val="000000" w:themeColor="text1"/>
-          <w:lang w:val="de-DE"/>
-        </w:rPr>
-        <w:instrText xml:space="preserve"> </w:instrText>
+        </w:rPr>
+        <w:instrText xml:space="preserve"> MERGEFIELD melde_ort </w:instrText>
       </w:r>
       <w:r>
         <w:rPr>
@@ -595,7 +535,6 @@
       <w:r>
         <w:rPr>
           <w:color w:val="000000" w:themeColor="text1"/>
-          <w:lang w:val="de-DE"/>
         </w:rPr>
         <w:t>«nachname»</w:t>
       </w:r>
@@ -619,8 +558,71 @@
           <w:color w:val="000000" w:themeColor="text1"/>
         </w:rPr>
       </w:pPr>
+      <w:r>
+        <w:rPr>
+          <w:color w:val="000000" w:themeColor="text1"/>
+        </w:rPr>
+        <w:t xml:space="preserve">Subscription amount: </w:t>
+      </w:r>
+      <w:r>
+        <w:rPr>
+          <w:color w:val="000000" w:themeColor="text1"/>
+        </w:rPr>
+        <w:t xml:space="preserve">EUR </w:t>
+      </w:r>
       <w:bookmarkStart w:id="0" w:name="_GoBack"/>
       <w:bookmarkEnd w:id="0"/>
+      <w:r>
+        <w:rPr>
+          <w:color w:val="000000" w:themeColor="text1"/>
+        </w:rPr>
+        <w:fldChar w:fldCharType="begin"/>
+      </w:r>
+      <w:r>
+        <w:rPr>
+          <w:color w:val="000000" w:themeColor="text1"/>
+        </w:rPr>
+        <w:instrText xml:space="preserve"> MERGEFIELD zeichnungssumme </w:instrText>
+      </w:r>
+      <w:r>
+        <w:rPr>
+          <w:color w:val="000000" w:themeColor="text1"/>
+        </w:rPr>
+        <w:fldChar w:fldCharType="separate"/>
+      </w:r>
+      <w:r>
+        <w:rPr>
+          <w:color w:val="000000" w:themeColor="text1"/>
+        </w:rPr>
+        <w:t>«nachname»</w:t>
+      </w:r>
+      <w:r>
+        <w:rPr>
+          <w:color w:val="000000" w:themeColor="text1"/>
+        </w:rPr>
+        <w:fldChar w:fldCharType="end"/>
+      </w:r>
+    </w:p>
+    <w:p>
+      <w:pPr>
+        <w:rPr>
+          <w:color w:val="000000" w:themeColor="text1"/>
+        </w:rPr>
+      </w:pPr>
+    </w:p>
+    <w:p>
+      <w:pPr>
+        <w:rPr>
+          <w:color w:val="000000" w:themeColor="text1"/>
+        </w:rPr>
+      </w:pPr>
+    </w:p>
+    <w:p>
+      <w:pPr>
+        <w:rPr>
+          <w:color w:val="000000" w:themeColor="text1"/>
+        </w:rPr>
+      </w:pPr>
     </w:p>
     <w:p>
       <w:pPr>

</xml_diff>